<commit_message>
input & export changed
</commit_message>
<xml_diff>
--- a/PIL project/تخمین ساعت/تخمین ساعت - سپهر کاردل.docx
+++ b/PIL project/تخمین ساعت/تخمین ساعت - سپهر کاردل.docx
@@ -6,7 +6,6 @@
       <w:pPr>
         <w:bidi/>
         <w:rPr>
-          <w:rFonts w:hint="cs"/>
           <w:sz w:val="40"/>
           <w:szCs w:val="40"/>
           <w:rtl/>
@@ -21,7 +20,37 @@
           <w:rtl/>
           <w:lang w:bidi="fa-IR"/>
         </w:rPr>
-        <w:t>تخمین : 1 ساعت | زمان : 15 دقیقه</w:t>
+        <w:t>تخمین : 30 ثانیه</w:t>
+      </w:r>
+      <w:r>
+        <w:rPr>
+          <w:rFonts w:hint="cs"/>
+          <w:sz w:val="40"/>
+          <w:szCs w:val="40"/>
+          <w:rtl/>
+          <w:lang w:bidi="fa-IR"/>
+        </w:rPr>
+        <w:t xml:space="preserve"> | زمان : </w:t>
+      </w:r>
+      <w:r>
+        <w:rPr>
+          <w:rFonts w:hint="cs"/>
+          <w:sz w:val="40"/>
+          <w:szCs w:val="40"/>
+          <w:rtl/>
+          <w:lang w:bidi="fa-IR"/>
+        </w:rPr>
+        <w:t>20</w:t>
+      </w:r>
+      <w:r>
+        <w:rPr>
+          <w:rFonts w:hint="cs"/>
+          <w:sz w:val="40"/>
+          <w:szCs w:val="40"/>
+          <w:rtl/>
+          <w:lang w:bidi="fa-IR"/>
+        </w:rPr>
+        <w:t xml:space="preserve"> دقیقه</w:t>
       </w:r>
       <w:bookmarkStart w:id="0" w:name="_GoBack"/>
       <w:bookmarkEnd w:id="0"/>

</xml_diff>